<commit_message>
add activity add diagram
</commit_message>
<xml_diff>
--- a/project/requarments.docx
+++ b/project/requarments.docx
@@ -460,29 +460,161 @@
           <w:lang w:val="en-GB"/>
         </w:rPr>
       </w:pPr>
-      <w:r>
-        <w:rPr>
-          <w:b/>
-          <w:lang w:val="en-GB"/>
-        </w:rPr>
-        <w:t>Отказва да добави клиент/карта</w:t>
-      </w:r>
-    </w:p>
-    <w:p>
-      <w:pPr>
-        <w:spacing w:after="0" w:line="240" w:lineRule="auto"/>
-        <w:rPr>
-          <w:b/>
-          <w:lang w:val="en-GB"/>
-        </w:rPr>
-      </w:pPr>
-      <w:r>
-        <w:rPr>
-          <w:b/>
-          <w:lang w:val="en-GB"/>
-        </w:rPr>
-        <w:t>Въвежда име/идентификатор на клиент</w:t>
-      </w:r>
+      <w:proofErr w:type="spellStart"/>
+      <w:r>
+        <w:rPr>
+          <w:b/>
+          <w:lang w:val="en-GB"/>
+        </w:rPr>
+        <w:t>Отказва</w:t>
+      </w:r>
+      <w:proofErr w:type="spellEnd"/>
+      <w:r>
+        <w:rPr>
+          <w:b/>
+          <w:lang w:val="en-GB"/>
+        </w:rPr>
+        <w:t xml:space="preserve"> </w:t>
+      </w:r>
+      <w:proofErr w:type="spellStart"/>
+      <w:r>
+        <w:rPr>
+          <w:b/>
+          <w:lang w:val="en-GB"/>
+        </w:rPr>
+        <w:t>да</w:t>
+      </w:r>
+      <w:proofErr w:type="spellEnd"/>
+      <w:r>
+        <w:rPr>
+          <w:b/>
+          <w:lang w:val="en-GB"/>
+        </w:rPr>
+        <w:t xml:space="preserve"> </w:t>
+      </w:r>
+      <w:proofErr w:type="spellStart"/>
+      <w:r>
+        <w:rPr>
+          <w:b/>
+          <w:lang w:val="en-GB"/>
+        </w:rPr>
+        <w:t>добави</w:t>
+      </w:r>
+      <w:proofErr w:type="spellEnd"/>
+      <w:r>
+        <w:rPr>
+          <w:b/>
+          <w:lang w:val="en-GB"/>
+        </w:rPr>
+        <w:t xml:space="preserve"> </w:t>
+      </w:r>
+      <w:proofErr w:type="spellStart"/>
+      <w:r>
+        <w:rPr>
+          <w:b/>
+          <w:lang w:val="en-GB"/>
+        </w:rPr>
+        <w:t>клиент</w:t>
+      </w:r>
+      <w:proofErr w:type="spellEnd"/>
+      <w:r>
+        <w:rPr>
+          <w:b/>
+          <w:lang w:val="en-GB"/>
+        </w:rPr>
+        <w:t>/</w:t>
+      </w:r>
+      <w:proofErr w:type="spellStart"/>
+      <w:r>
+        <w:rPr>
+          <w:b/>
+          <w:lang w:val="en-GB"/>
+        </w:rPr>
+        <w:t>карта</w:t>
+      </w:r>
+      <w:proofErr w:type="spellEnd"/>
+    </w:p>
+    <w:p>
+      <w:pPr>
+        <w:spacing w:after="0" w:line="240" w:lineRule="auto"/>
+        <w:rPr>
+          <w:b/>
+          <w:lang w:val="en-GB"/>
+        </w:rPr>
+      </w:pPr>
+      <w:proofErr w:type="spellStart"/>
+      <w:r>
+        <w:rPr>
+          <w:b/>
+          <w:lang w:val="en-GB"/>
+        </w:rPr>
+        <w:t>Въвежда</w:t>
+      </w:r>
+      <w:proofErr w:type="spellEnd"/>
+      <w:r>
+        <w:rPr>
+          <w:b/>
+          <w:lang w:val="en-GB"/>
+        </w:rPr>
+        <w:t xml:space="preserve"> </w:t>
+      </w:r>
+      <w:proofErr w:type="spellStart"/>
+      <w:r>
+        <w:rPr>
+          <w:b/>
+          <w:lang w:val="en-GB"/>
+        </w:rPr>
+        <w:t>име</w:t>
+      </w:r>
+      <w:proofErr w:type="spellEnd"/>
+      <w:r>
+        <w:rPr>
+          <w:b/>
+          <w:lang w:val="en-GB"/>
+        </w:rPr>
+        <w:t>/</w:t>
+      </w:r>
+      <w:proofErr w:type="spellStart"/>
+      <w:r>
+        <w:rPr>
+          <w:b/>
+          <w:lang w:val="en-GB"/>
+        </w:rPr>
+        <w:t>идентификатор</w:t>
+      </w:r>
+      <w:proofErr w:type="spellEnd"/>
+      <w:r>
+        <w:rPr>
+          <w:b/>
+          <w:lang w:val="en-GB"/>
+        </w:rPr>
+        <w:t xml:space="preserve"> </w:t>
+      </w:r>
+      <w:proofErr w:type="spellStart"/>
+      <w:r>
+        <w:rPr>
+          <w:b/>
+          <w:lang w:val="en-GB"/>
+        </w:rPr>
+        <w:t>на</w:t>
+      </w:r>
+      <w:proofErr w:type="spellEnd"/>
+      <w:r>
+        <w:rPr>
+          <w:b/>
+          <w:lang w:val="en-GB"/>
+        </w:rPr>
+        <w:t xml:space="preserve"> </w:t>
+      </w:r>
+      <w:proofErr w:type="spellStart"/>
+      <w:r>
+        <w:rPr>
+          <w:b/>
+          <w:lang w:val="en-GB"/>
+        </w:rPr>
+        <w:t>клиент</w:t>
+      </w:r>
+      <w:proofErr w:type="spellEnd"/>
     </w:p>
     <w:p>
       <w:pPr>
@@ -688,7 +820,7 @@
         <w:spacing w:after="0" w:line="240" w:lineRule="auto"/>
       </w:pPr>
       <w:r>
-        <w:t>Клиента казва име</w:t>
+        <w:t>Работникът въвежда име</w:t>
       </w:r>
     </w:p>
     <w:p>
@@ -701,7 +833,7 @@
         <w:spacing w:after="0" w:line="240" w:lineRule="auto"/>
       </w:pPr>
       <w:r>
-        <w:t>Работникът въвежда име</w:t>
+        <w:t>Работникът добавя клиент</w:t>
       </w:r>
     </w:p>
     <w:p>
@@ -714,7 +846,7 @@
         <w:spacing w:after="0" w:line="240" w:lineRule="auto"/>
       </w:pPr>
       <w:r>
-        <w:t>Работникът добавя клиент</w:t>
+        <w:t>Сървърният скрипт обработка завката</w:t>
       </w:r>
     </w:p>
     <w:p>
@@ -727,7 +859,7 @@
         <w:spacing w:after="0" w:line="240" w:lineRule="auto"/>
       </w:pPr>
       <w:r>
-        <w:t>Сървърният скрипт обработка завката</w:t>
+        <w:t>Сървърният скрипт изпраща заявка до базата данни</w:t>
       </w:r>
     </w:p>
     <w:p>
@@ -740,19 +872,6 @@
         <w:spacing w:after="0" w:line="240" w:lineRule="auto"/>
       </w:pPr>
       <w:r>
-        <w:t>Сървърният скрипт изпраща заявка до базата данни</w:t>
-      </w:r>
-    </w:p>
-    <w:p>
-      <w:pPr>
-        <w:pStyle w:val="ListParagraph"/>
-        <w:numPr>
-          <w:ilvl w:val="0"/>
-          <w:numId w:val="1"/>
-        </w:numPr>
-        <w:spacing w:after="0" w:line="240" w:lineRule="auto"/>
-      </w:pPr>
-      <w:r>
         <w:t>Базата данни добавя клиентът</w:t>
       </w:r>
     </w:p>
@@ -829,42 +948,36 @@
     </w:p>
     <w:p>
       <w:pPr>
-        <w:pStyle w:val="ListParagraph"/>
-        <w:numPr>
-          <w:ilvl w:val="1"/>
-          <w:numId w:val="2"/>
-        </w:numPr>
-        <w:spacing w:after="0" w:line="240" w:lineRule="auto"/>
-        <w:ind w:left="720"/>
-      </w:pPr>
-      <w:r>
-        <w:t>Клиентът казва идентификатор</w:t>
-      </w:r>
-    </w:p>
-    <w:p>
-      <w:pPr>
-        <w:pStyle w:val="ListParagraph"/>
-        <w:numPr>
-          <w:ilvl w:val="1"/>
-          <w:numId w:val="3"/>
-        </w:numPr>
-        <w:spacing w:after="0" w:line="240" w:lineRule="auto"/>
-        <w:ind w:left="720"/>
-      </w:pPr>
+        <w:spacing w:after="0" w:line="240" w:lineRule="auto"/>
+        <w:ind w:firstLine="360"/>
+      </w:pPr>
+      <w:r>
+        <w:rPr>
+          <w:lang w:val="en-GB"/>
+        </w:rPr>
+        <w:t>1.1</w:t>
+      </w:r>
+      <w:r>
+        <w:rPr>
+          <w:lang w:val="en-GB"/>
+        </w:rPr>
+        <w:t xml:space="preserve"> </w:t>
+      </w:r>
       <w:r>
         <w:t>Работникът въвежда идентификатор</w:t>
       </w:r>
     </w:p>
     <w:p>
       <w:pPr>
-        <w:pStyle w:val="ListParagraph"/>
-        <w:numPr>
-          <w:ilvl w:val="1"/>
-          <w:numId w:val="9"/>
-        </w:numPr>
-        <w:spacing w:after="0" w:line="240" w:lineRule="auto"/>
-        <w:ind w:left="720"/>
-      </w:pPr>
+        <w:spacing w:after="0" w:line="240" w:lineRule="auto"/>
+        <w:ind w:firstLine="360"/>
+      </w:pPr>
+      <w:r>
+        <w:rPr>
+          <w:lang w:val="en-GB"/>
+        </w:rPr>
+        <w:t>2</w:t>
+      </w:r>
       <w:r>
         <w:t>Работникът добавя карта</w:t>
       </w:r>
@@ -872,13 +985,134 @@
     <w:p>
       <w:pPr>
         <w:spacing w:after="0" w:line="240" w:lineRule="auto"/>
-        <w:ind w:left="360"/>
-      </w:pPr>
-      <w:r>
-        <w:t>6</w:t>
-      </w:r>
-      <w:r>
-        <w:t xml:space="preserve">.1 </w:t>
+        <w:ind w:firstLine="360"/>
+        <w:rPr>
+          <w:lang w:val="en-GB"/>
+        </w:rPr>
+      </w:pPr>
+      <w:proofErr w:type="spellStart"/>
+      <w:r>
+        <w:rPr>
+          <w:lang w:val="en-GB"/>
+        </w:rPr>
+        <w:t>Сървърния</w:t>
+      </w:r>
+      <w:proofErr w:type="spellEnd"/>
+      <w:r>
+        <w:rPr>
+          <w:lang w:val="en-GB"/>
+        </w:rPr>
+        <w:t xml:space="preserve"> </w:t>
+      </w:r>
+      <w:proofErr w:type="spellStart"/>
+      <w:r>
+        <w:rPr>
+          <w:lang w:val="en-GB"/>
+        </w:rPr>
+        <w:t>скрипт</w:t>
+      </w:r>
+      <w:proofErr w:type="spellEnd"/>
+      <w:r>
+        <w:rPr>
+          <w:lang w:val="en-GB"/>
+        </w:rPr>
+        <w:t xml:space="preserve"> </w:t>
+      </w:r>
+      <w:proofErr w:type="spellStart"/>
+      <w:r>
+        <w:rPr>
+          <w:lang w:val="en-GB"/>
+        </w:rPr>
+        <w:t>обработва</w:t>
+      </w:r>
+      <w:proofErr w:type="spellEnd"/>
+      <w:r>
+        <w:rPr>
+          <w:lang w:val="en-GB"/>
+        </w:rPr>
+        <w:t xml:space="preserve"> </w:t>
+      </w:r>
+      <w:proofErr w:type="spellStart"/>
+      <w:r>
+        <w:rPr>
+          <w:lang w:val="en-GB"/>
+        </w:rPr>
+        <w:t>завката</w:t>
+      </w:r>
+      <w:proofErr w:type="spellEnd"/>
+    </w:p>
+    <w:p>
+      <w:pPr>
+        <w:spacing w:after="0" w:line="240" w:lineRule="auto"/>
+        <w:ind w:firstLine="360"/>
+        <w:rPr>
+          <w:lang w:val="en-GB"/>
+        </w:rPr>
+      </w:pPr>
+      <w:proofErr w:type="spellStart"/>
+      <w:r>
+        <w:rPr>
+          <w:lang w:val="en-GB"/>
+        </w:rPr>
+        <w:t>Сървърният</w:t>
+      </w:r>
+      <w:proofErr w:type="spellEnd"/>
+      <w:r>
+        <w:rPr>
+          <w:lang w:val="en-GB"/>
+        </w:rPr>
+        <w:t xml:space="preserve"> </w:t>
+      </w:r>
+      <w:proofErr w:type="spellStart"/>
+      <w:r>
+        <w:rPr>
+          <w:lang w:val="en-GB"/>
+        </w:rPr>
+        <w:t>скрипт</w:t>
+      </w:r>
+      <w:proofErr w:type="spellEnd"/>
+      <w:r>
+        <w:rPr>
+          <w:lang w:val="en-GB"/>
+        </w:rPr>
+        <w:t xml:space="preserve"> </w:t>
+      </w:r>
+      <w:proofErr w:type="spellStart"/>
+      <w:r>
+        <w:rPr>
+          <w:lang w:val="en-GB"/>
+        </w:rPr>
+        <w:t>изпращаз</w:t>
+      </w:r>
+      <w:proofErr w:type="spellEnd"/>
+      <w:r>
+        <w:rPr>
+          <w:lang w:val="en-GB"/>
+        </w:rPr>
+        <w:t xml:space="preserve"> </w:t>
+      </w:r>
+      <w:proofErr w:type="spellStart"/>
+      <w:r>
+        <w:rPr>
+          <w:lang w:val="en-GB"/>
+        </w:rPr>
+        <w:t>завка</w:t>
+      </w:r>
+      <w:proofErr w:type="spellEnd"/>
+    </w:p>
+    <w:p>
+      <w:pPr>
+        <w:spacing w:after="0" w:line="240" w:lineRule="auto"/>
+        <w:ind w:firstLine="360"/>
+      </w:pPr>
+      <w:r>
+        <w:rPr>
+          <w:lang w:val="en-GB"/>
+        </w:rPr>
+        <w:t>5</w:t>
+      </w:r>
+      <w:r>
+        <w:t xml:space="preserve"> </w:t>
       </w:r>
       <w:r>
         <w:t>Базата данни добавя карта на клиентът</w:t>
@@ -913,7 +1147,13 @@
         <w:jc w:val="both"/>
       </w:pPr>
       <w:r>
-        <w:t>1.Клиентът казва идентификатор</w:t>
+        <w:rPr>
+          <w:lang w:val="en-GB"/>
+        </w:rPr>
+        <w:t>1</w:t>
+      </w:r>
+      <w:r>
+        <w:t>. Работникът въвежда идентификатор</w:t>
       </w:r>
     </w:p>
     <w:p>
@@ -923,7 +1163,10 @@
         <w:jc w:val="both"/>
       </w:pPr>
       <w:r>
-        <w:t>2. Работникът въвежда идентификатор</w:t>
+        <w:t>2</w:t>
+      </w:r>
+      <w:r>
+        <w:t>.Работникът добавя карта</w:t>
       </w:r>
     </w:p>
     <w:p>
@@ -933,7 +1176,10 @@
         <w:jc w:val="both"/>
       </w:pPr>
       <w:r>
-        <w:t>3.Работникът добавя карта</w:t>
+        <w:t>3</w:t>
+      </w:r>
+      <w:r>
+        <w:t>.Скриптът обработва данните</w:t>
       </w:r>
     </w:p>
     <w:p>
@@ -943,7 +1189,10 @@
         <w:jc w:val="both"/>
       </w:pPr>
       <w:r>
-        <w:t>4.Скриптът обработва данните</w:t>
+        <w:t>4</w:t>
+      </w:r>
+      <w:r>
+        <w:t>.Сървърния скрипт изпраща завка</w:t>
       </w:r>
     </w:p>
     <w:p>
@@ -956,7 +1205,7 @@
         <w:t>5</w:t>
       </w:r>
       <w:r>
-        <w:t>.Сървърния скрипт изпраща завка</w:t>
+        <w:t>. Базата данни връща отговор</w:t>
       </w:r>
     </w:p>
     <w:p>
@@ -969,7 +1218,7 @@
         <w:t>6</w:t>
       </w:r>
       <w:r>
-        <w:t>. Базата данни връща отговор</w:t>
+        <w:t>.Сървърния скрипт обработва отговора</w:t>
       </w:r>
     </w:p>
     <w:p>
@@ -982,20 +1231,28 @@
         <w:t>7</w:t>
       </w:r>
       <w:r>
-        <w:t>.Сървърния скрипт обработва отговора</w:t>
-      </w:r>
-    </w:p>
-    <w:p>
-      <w:pPr>
-        <w:spacing w:after="0" w:line="240" w:lineRule="auto"/>
-        <w:ind w:left="720"/>
+        <w:t>.</w:t>
+      </w:r>
+      <w:bookmarkStart w:id="0" w:name="_GoBack"/>
+      <w:r>
+        <w:t>Сървърния скрипт връща отговор на работникът че клиентът има активна карта</w:t>
+      </w:r>
+      <w:bookmarkEnd w:id="0"/>
+    </w:p>
+    <w:p>
+      <w:pPr>
+        <w:spacing w:after="0" w:line="240" w:lineRule="auto"/>
+        <w:ind w:firstLine="720"/>
         <w:jc w:val="both"/>
       </w:pPr>
       <w:r>
+        <w:rPr>
+          <w:lang w:val="en-GB"/>
+        </w:rPr>
         <w:t>8</w:t>
       </w:r>
       <w:r>
-        <w:t>.Сървърния скрипт връща отговор на работникът че клиентът има активна карта</w:t>
+        <w:t>.Работникът отказва да добави карта</w:t>
       </w:r>
     </w:p>
     <w:p>
@@ -1003,58 +1260,6 @@
         <w:spacing w:after="0" w:line="240" w:lineRule="auto"/>
         <w:jc w:val="both"/>
       </w:pPr>
-      <w:r>
-        <w:lastRenderedPageBreak/>
-        <w:t>9.Работникът отказва да добави карта</w:t>
-      </w:r>
-    </w:p>
-    <w:p>
-      <w:pPr>
-        <w:spacing w:after="0" w:line="240" w:lineRule="auto"/>
-        <w:jc w:val="both"/>
-      </w:pPr>
-    </w:p>
-    <w:p>
-      <w:pPr>
-        <w:spacing w:after="0" w:line="240" w:lineRule="auto"/>
-        <w:rPr>
-          <w:i/>
-        </w:rPr>
-      </w:pPr>
-      <w:r>
-        <w:rPr>
-          <w:i/>
-        </w:rPr>
-        <w:t>Алтернатива клиетът няма индетификатор за карта</w:t>
-      </w:r>
-    </w:p>
-    <w:p>
-      <w:pPr>
-        <w:spacing w:after="0" w:line="240" w:lineRule="auto"/>
-        <w:ind w:firstLine="720"/>
-      </w:pPr>
-      <w:r>
-        <w:rPr>
-          <w:lang w:val="en-GB"/>
-        </w:rPr>
-        <w:t xml:space="preserve">1.1.1 </w:t>
-      </w:r>
-      <w:r>
-        <w:t>Клиентът няма идентификатор</w:t>
-      </w:r>
-    </w:p>
-    <w:p>
-      <w:pPr>
-        <w:pStyle w:val="ListParagraph"/>
-        <w:numPr>
-          <w:ilvl w:val="0"/>
-          <w:numId w:val="8"/>
-        </w:numPr>
-        <w:spacing w:after="0" w:line="240" w:lineRule="auto"/>
-      </w:pPr>
-      <w:r>
-        <w:t>Работникът отказва да добави карта</w:t>
-      </w:r>
     </w:p>
     <w:p>
       <w:pPr>
@@ -1274,6 +1479,7 @@
         <w:spacing w:after="0" w:line="240" w:lineRule="auto"/>
         <w:ind w:firstLine="720"/>
       </w:pPr>
+      <w:proofErr w:type="gramStart"/>
       <w:r>
         <w:rPr>
           <w:lang w:val="en-GB"/>
@@ -1281,7 +1487,11 @@
         <w:t xml:space="preserve">1.1  </w:t>
       </w:r>
       <w:r>
-        <w:t>Работникът натиска бутона за активни клиенти.</w:t>
+        <w:t>Работникът</w:t>
+      </w:r>
+      <w:proofErr w:type="gramEnd"/>
+      <w:r>
+        <w:t xml:space="preserve"> натиска бутона за активни клиенти.</w:t>
       </w:r>
     </w:p>
     <w:p>
@@ -1289,6 +1499,7 @@
         <w:spacing w:after="0" w:line="240" w:lineRule="auto"/>
         <w:ind w:firstLine="720"/>
       </w:pPr>
+      <w:proofErr w:type="gramStart"/>
       <w:r>
         <w:rPr>
           <w:lang w:val="en-GB"/>
@@ -1296,7 +1507,11 @@
         <w:t xml:space="preserve">1.2  </w:t>
       </w:r>
       <w:r>
-        <w:t>Работникът натиска бутона със лупата.</w:t>
+        <w:t>Работникът</w:t>
+      </w:r>
+      <w:proofErr w:type="gramEnd"/>
+      <w:r>
+        <w:t xml:space="preserve"> натиска бутона със лупата.</w:t>
       </w:r>
     </w:p>
     <w:p>
@@ -1328,6 +1543,7 @@
         </w:rPr>
         <w:t>Име на use case:</w:t>
       </w:r>
+      <w:proofErr w:type="spellStart"/>
       <w:r>
         <w:rPr>
           <w:b/>
@@ -1335,92 +1551,206 @@
         </w:rPr>
         <w:t>Отказва</w:t>
       </w:r>
-    </w:p>
-    <w:p>
-      <w:pPr>
-        <w:spacing w:after="0" w:line="240" w:lineRule="auto"/>
-        <w:rPr>
-          <w:b/>
-          <w:lang w:val="en-GB"/>
-        </w:rPr>
-      </w:pPr>
-      <w:r>
-        <w:rPr>
-          <w:i/>
-          <w:lang w:val="en-GB"/>
-        </w:rPr>
-        <w:t>Описание:</w:t>
-      </w:r>
-      <w:r>
-        <w:rPr>
-          <w:b/>
-          <w:lang w:val="en-GB"/>
-        </w:rPr>
-        <w:t>Работникът отказва да добави карта</w:t>
-      </w:r>
-      <w:r>
-        <w:rPr>
-          <w:b/>
-          <w:lang w:val="en-GB"/>
-        </w:rPr>
-        <w:t>/клиент</w:t>
-      </w:r>
-    </w:p>
-    <w:p>
-      <w:pPr>
-        <w:spacing w:after="0" w:line="240" w:lineRule="auto"/>
-        <w:rPr>
-          <w:b/>
-          <w:i/>
-          <w:lang w:val="en-GB"/>
-        </w:rPr>
-      </w:pPr>
-      <w:r>
-        <w:rPr>
-          <w:i/>
-          <w:lang w:val="en-GB"/>
-        </w:rPr>
-        <w:t>Актьори:</w:t>
-      </w:r>
-      <w:r>
-        <w:rPr>
-          <w:b/>
-          <w:i/>
+      <w:proofErr w:type="spellEnd"/>
+    </w:p>
+    <w:p>
+      <w:pPr>
+        <w:spacing w:after="0" w:line="240" w:lineRule="auto"/>
+        <w:rPr>
+          <w:b/>
+          <w:lang w:val="en-GB"/>
+        </w:rPr>
+      </w:pPr>
+      <w:proofErr w:type="spellStart"/>
+      <w:r>
+        <w:rPr>
+          <w:i/>
+          <w:lang w:val="en-GB"/>
+        </w:rPr>
+        <w:t>Описание</w:t>
+      </w:r>
+      <w:proofErr w:type="gramStart"/>
+      <w:r>
+        <w:rPr>
+          <w:i/>
+          <w:lang w:val="en-GB"/>
+        </w:rPr>
+        <w:t>:</w:t>
+      </w:r>
+      <w:r>
+        <w:rPr>
+          <w:b/>
           <w:lang w:val="en-GB"/>
         </w:rPr>
         <w:t>Работникът</w:t>
       </w:r>
-    </w:p>
-    <w:p>
-      <w:pPr>
-        <w:spacing w:after="0" w:line="240" w:lineRule="auto"/>
-        <w:rPr>
-          <w:i/>
-          <w:lang w:val="en-GB"/>
-        </w:rPr>
-      </w:pPr>
-      <w:r>
-        <w:rPr>
-          <w:i/>
-          <w:lang w:val="en-GB"/>
-        </w:rPr>
-        <w:t>Условие:</w:t>
-      </w:r>
-    </w:p>
-    <w:p>
-      <w:pPr>
-        <w:spacing w:after="0" w:line="240" w:lineRule="auto"/>
-        <w:rPr>
-          <w:i/>
-          <w:lang w:val="en-GB"/>
-        </w:rPr>
-      </w:pPr>
-      <w:r>
-        <w:rPr>
-          <w:i/>
-          <w:lang w:val="en-GB"/>
-        </w:rPr>
-        <w:t>Последователност:</w:t>
+      <w:proofErr w:type="spellEnd"/>
+      <w:proofErr w:type="gramEnd"/>
+      <w:r>
+        <w:rPr>
+          <w:b/>
+          <w:lang w:val="en-GB"/>
+        </w:rPr>
+        <w:t xml:space="preserve"> </w:t>
+      </w:r>
+      <w:proofErr w:type="spellStart"/>
+      <w:r>
+        <w:rPr>
+          <w:b/>
+          <w:lang w:val="en-GB"/>
+        </w:rPr>
+        <w:t>отказва</w:t>
+      </w:r>
+      <w:proofErr w:type="spellEnd"/>
+      <w:r>
+        <w:rPr>
+          <w:b/>
+          <w:lang w:val="en-GB"/>
+        </w:rPr>
+        <w:t xml:space="preserve"> </w:t>
+      </w:r>
+      <w:proofErr w:type="spellStart"/>
+      <w:r>
+        <w:rPr>
+          <w:b/>
+          <w:lang w:val="en-GB"/>
+        </w:rPr>
+        <w:t>да</w:t>
+      </w:r>
+      <w:proofErr w:type="spellEnd"/>
+      <w:r>
+        <w:rPr>
+          <w:b/>
+          <w:lang w:val="en-GB"/>
+        </w:rPr>
+        <w:t xml:space="preserve"> </w:t>
+      </w:r>
+      <w:proofErr w:type="spellStart"/>
+      <w:r>
+        <w:rPr>
+          <w:b/>
+          <w:lang w:val="en-GB"/>
+        </w:rPr>
+        <w:t>добави</w:t>
+      </w:r>
+      <w:proofErr w:type="spellEnd"/>
+      <w:r>
+        <w:rPr>
+          <w:b/>
+          <w:lang w:val="en-GB"/>
+        </w:rPr>
+        <w:t xml:space="preserve"> </w:t>
+      </w:r>
+      <w:proofErr w:type="spellStart"/>
+      <w:r>
+        <w:rPr>
+          <w:b/>
+          <w:lang w:val="en-GB"/>
+        </w:rPr>
+        <w:t>карта</w:t>
+      </w:r>
+      <w:proofErr w:type="spellEnd"/>
+      <w:r>
+        <w:rPr>
+          <w:b/>
+          <w:lang w:val="en-GB"/>
+        </w:rPr>
+        <w:t>/</w:t>
+      </w:r>
+      <w:proofErr w:type="spellStart"/>
+      <w:r>
+        <w:rPr>
+          <w:b/>
+          <w:lang w:val="en-GB"/>
+        </w:rPr>
+        <w:t>клиент</w:t>
+      </w:r>
+      <w:proofErr w:type="spellEnd"/>
+    </w:p>
+    <w:p>
+      <w:pPr>
+        <w:spacing w:after="0" w:line="240" w:lineRule="auto"/>
+        <w:rPr>
+          <w:b/>
+          <w:i/>
+          <w:lang w:val="en-GB"/>
+        </w:rPr>
+      </w:pPr>
+      <w:proofErr w:type="spellStart"/>
+      <w:r>
+        <w:rPr>
+          <w:i/>
+          <w:lang w:val="en-GB"/>
+        </w:rPr>
+        <w:t>Актьори</w:t>
+      </w:r>
+      <w:proofErr w:type="gramStart"/>
+      <w:r>
+        <w:rPr>
+          <w:i/>
+          <w:lang w:val="en-GB"/>
+        </w:rPr>
+        <w:t>:</w:t>
+      </w:r>
+      <w:r>
+        <w:rPr>
+          <w:b/>
+          <w:i/>
+          <w:lang w:val="en-GB"/>
+        </w:rPr>
+        <w:t>Работникът</w:t>
+      </w:r>
+      <w:proofErr w:type="spellEnd"/>
+      <w:proofErr w:type="gramEnd"/>
+    </w:p>
+    <w:p>
+      <w:pPr>
+        <w:spacing w:after="0" w:line="240" w:lineRule="auto"/>
+        <w:rPr>
+          <w:i/>
+          <w:lang w:val="en-GB"/>
+        </w:rPr>
+      </w:pPr>
+      <w:proofErr w:type="spellStart"/>
+      <w:r>
+        <w:rPr>
+          <w:i/>
+          <w:lang w:val="en-GB"/>
+        </w:rPr>
+        <w:t>Условие</w:t>
+      </w:r>
+      <w:proofErr w:type="spellEnd"/>
+      <w:r>
+        <w:rPr>
+          <w:i/>
+          <w:lang w:val="en-GB"/>
+        </w:rPr>
+        <w:t>:</w:t>
+      </w:r>
+    </w:p>
+    <w:p>
+      <w:pPr>
+        <w:spacing w:after="0" w:line="240" w:lineRule="auto"/>
+        <w:rPr>
+          <w:i/>
+          <w:lang w:val="en-GB"/>
+        </w:rPr>
+      </w:pPr>
+      <w:proofErr w:type="spellStart"/>
+      <w:r>
+        <w:rPr>
+          <w:i/>
+          <w:lang w:val="en-GB"/>
+        </w:rPr>
+        <w:t>Последователност</w:t>
+      </w:r>
+      <w:proofErr w:type="spellEnd"/>
+      <w:r>
+        <w:rPr>
+          <w:i/>
+          <w:lang w:val="en-GB"/>
+        </w:rPr>
+        <w:t>:</w:t>
       </w:r>
     </w:p>
     <w:p>
@@ -1435,12 +1765,42 @@
           <w:lang w:val="en-GB"/>
         </w:rPr>
       </w:pPr>
-      <w:r>
-        <w:rPr>
-          <w:lang w:val="en-GB"/>
-        </w:rPr>
-        <w:t>Реботникът въвежда име</w:t>
-      </w:r>
+      <w:proofErr w:type="spellStart"/>
+      <w:r>
+        <w:rPr>
+          <w:lang w:val="en-GB"/>
+        </w:rPr>
+        <w:t>Реботникът</w:t>
+      </w:r>
+      <w:proofErr w:type="spellEnd"/>
+      <w:r>
+        <w:rPr>
+          <w:lang w:val="en-GB"/>
+        </w:rPr>
+        <w:t xml:space="preserve"> </w:t>
+      </w:r>
+      <w:proofErr w:type="spellStart"/>
+      <w:r>
+        <w:rPr>
+          <w:lang w:val="en-GB"/>
+        </w:rPr>
+        <w:t>въвежда</w:t>
+      </w:r>
+      <w:proofErr w:type="spellEnd"/>
+      <w:r>
+        <w:rPr>
+          <w:lang w:val="en-GB"/>
+        </w:rPr>
+        <w:t xml:space="preserve"> </w:t>
+      </w:r>
+      <w:proofErr w:type="spellStart"/>
+      <w:r>
+        <w:rPr>
+          <w:lang w:val="en-GB"/>
+        </w:rPr>
+        <w:t>име</w:t>
+      </w:r>
+      <w:proofErr w:type="spellEnd"/>
     </w:p>
     <w:p>
       <w:pPr>
@@ -1454,21 +1814,80 @@
           <w:lang w:val="en-GB"/>
         </w:rPr>
       </w:pPr>
-      <w:r>
-        <w:rPr>
-          <w:lang w:val="en-GB"/>
-        </w:rPr>
-        <w:t>Работникът отказва да добави клиент</w:t>
-      </w:r>
-    </w:p>
-    <w:p>
-      <w:pPr>
-        <w:spacing w:after="0" w:line="240" w:lineRule="auto"/>
-        <w:rPr>
-          <w:i/>
-          <w:lang w:val="en-GB"/>
-        </w:rPr>
-      </w:pPr>
+      <w:proofErr w:type="spellStart"/>
+      <w:r>
+        <w:rPr>
+          <w:lang w:val="en-GB"/>
+        </w:rPr>
+        <w:t>Работникът</w:t>
+      </w:r>
+      <w:proofErr w:type="spellEnd"/>
+      <w:r>
+        <w:rPr>
+          <w:lang w:val="en-GB"/>
+        </w:rPr>
+        <w:t xml:space="preserve"> </w:t>
+      </w:r>
+      <w:proofErr w:type="spellStart"/>
+      <w:r>
+        <w:rPr>
+          <w:lang w:val="en-GB"/>
+        </w:rPr>
+        <w:t>отказва</w:t>
+      </w:r>
+      <w:proofErr w:type="spellEnd"/>
+      <w:r>
+        <w:rPr>
+          <w:lang w:val="en-GB"/>
+        </w:rPr>
+        <w:t xml:space="preserve"> </w:t>
+      </w:r>
+      <w:proofErr w:type="spellStart"/>
+      <w:r>
+        <w:rPr>
+          <w:lang w:val="en-GB"/>
+        </w:rPr>
+        <w:t>да</w:t>
+      </w:r>
+      <w:proofErr w:type="spellEnd"/>
+      <w:r>
+        <w:rPr>
+          <w:lang w:val="en-GB"/>
+        </w:rPr>
+        <w:t xml:space="preserve"> </w:t>
+      </w:r>
+      <w:proofErr w:type="spellStart"/>
+      <w:r>
+        <w:rPr>
+          <w:lang w:val="en-GB"/>
+        </w:rPr>
+        <w:t>добави</w:t>
+      </w:r>
+      <w:proofErr w:type="spellEnd"/>
+      <w:r>
+        <w:rPr>
+          <w:lang w:val="en-GB"/>
+        </w:rPr>
+        <w:t xml:space="preserve"> </w:t>
+      </w:r>
+      <w:proofErr w:type="spellStart"/>
+      <w:r>
+        <w:rPr>
+          <w:lang w:val="en-GB"/>
+        </w:rPr>
+        <w:t>клиент</w:t>
+      </w:r>
+      <w:proofErr w:type="spellEnd"/>
+    </w:p>
+    <w:p>
+      <w:pPr>
+        <w:spacing w:after="0" w:line="240" w:lineRule="auto"/>
+        <w:rPr>
+          <w:i/>
+          <w:lang w:val="en-GB"/>
+        </w:rPr>
+      </w:pPr>
+      <w:proofErr w:type="spellStart"/>
       <w:r>
         <w:rPr>
           <w:i/>
@@ -1476,6 +1895,7 @@
         </w:rPr>
         <w:t>Алтернатива</w:t>
       </w:r>
+      <w:proofErr w:type="spellEnd"/>
       <w:r>
         <w:rPr>
           <w:i/>
@@ -1496,12 +1916,42 @@
           <w:lang w:val="en-GB"/>
         </w:rPr>
       </w:pPr>
-      <w:r>
-        <w:rPr>
-          <w:lang w:val="en-GB"/>
-        </w:rPr>
-        <w:t>Работникът въвежда идентификатор</w:t>
-      </w:r>
+      <w:proofErr w:type="spellStart"/>
+      <w:r>
+        <w:rPr>
+          <w:lang w:val="en-GB"/>
+        </w:rPr>
+        <w:t>Работникът</w:t>
+      </w:r>
+      <w:proofErr w:type="spellEnd"/>
+      <w:r>
+        <w:rPr>
+          <w:lang w:val="en-GB"/>
+        </w:rPr>
+        <w:t xml:space="preserve"> </w:t>
+      </w:r>
+      <w:proofErr w:type="spellStart"/>
+      <w:r>
+        <w:rPr>
+          <w:lang w:val="en-GB"/>
+        </w:rPr>
+        <w:t>въвежда</w:t>
+      </w:r>
+      <w:proofErr w:type="spellEnd"/>
+      <w:r>
+        <w:rPr>
+          <w:lang w:val="en-GB"/>
+        </w:rPr>
+        <w:t xml:space="preserve"> </w:t>
+      </w:r>
+      <w:proofErr w:type="spellStart"/>
+      <w:r>
+        <w:rPr>
+          <w:lang w:val="en-GB"/>
+        </w:rPr>
+        <w:t>идентификатор</w:t>
+      </w:r>
+      <w:proofErr w:type="spellEnd"/>
     </w:p>
     <w:p>
       <w:pPr>
@@ -1515,8 +1965,72 @@
         <w:rPr>
           <w:lang w:val="en-GB"/>
         </w:rPr>
-        <w:t>2.1 Работникът отказва да добави клиент</w:t>
-      </w:r>
+        <w:t xml:space="preserve">2.1 </w:t>
+      </w:r>
+      <w:proofErr w:type="spellStart"/>
+      <w:r>
+        <w:rPr>
+          <w:lang w:val="en-GB"/>
+        </w:rPr>
+        <w:t>Работникът</w:t>
+      </w:r>
+      <w:proofErr w:type="spellEnd"/>
+      <w:r>
+        <w:rPr>
+          <w:lang w:val="en-GB"/>
+        </w:rPr>
+        <w:t xml:space="preserve"> </w:t>
+      </w:r>
+      <w:proofErr w:type="spellStart"/>
+      <w:r>
+        <w:rPr>
+          <w:lang w:val="en-GB"/>
+        </w:rPr>
+        <w:t>отказва</w:t>
+      </w:r>
+      <w:proofErr w:type="spellEnd"/>
+      <w:r>
+        <w:rPr>
+          <w:lang w:val="en-GB"/>
+        </w:rPr>
+        <w:t xml:space="preserve"> </w:t>
+      </w:r>
+      <w:proofErr w:type="spellStart"/>
+      <w:r>
+        <w:rPr>
+          <w:lang w:val="en-GB"/>
+        </w:rPr>
+        <w:t>да</w:t>
+      </w:r>
+      <w:proofErr w:type="spellEnd"/>
+      <w:r>
+        <w:rPr>
+          <w:lang w:val="en-GB"/>
+        </w:rPr>
+        <w:t xml:space="preserve"> </w:t>
+      </w:r>
+      <w:proofErr w:type="spellStart"/>
+      <w:r>
+        <w:rPr>
+          <w:lang w:val="en-GB"/>
+        </w:rPr>
+        <w:t>добави</w:t>
+      </w:r>
+      <w:proofErr w:type="spellEnd"/>
+      <w:r>
+        <w:rPr>
+          <w:lang w:val="en-GB"/>
+        </w:rPr>
+        <w:t xml:space="preserve"> </w:t>
+      </w:r>
+      <w:proofErr w:type="spellStart"/>
+      <w:r>
+        <w:rPr>
+          <w:lang w:val="en-GB"/>
+        </w:rPr>
+        <w:t>клиент</w:t>
+      </w:r>
+      <w:proofErr w:type="spellEnd"/>
     </w:p>
     <w:p>
       <w:pPr>
@@ -1535,13 +2049,31 @@
           <w:lang w:val="en-GB"/>
         </w:rPr>
       </w:pPr>
-      <w:r>
-        <w:rPr>
-          <w:b/>
-          <w:lang w:val="en-GB"/>
-        </w:rPr>
-        <w:t>Кратко описание</w:t>
-      </w:r>
+      <w:proofErr w:type="spellStart"/>
+      <w:r>
+        <w:rPr>
+          <w:b/>
+          <w:lang w:val="en-GB"/>
+        </w:rPr>
+        <w:t>Кратко</w:t>
+      </w:r>
+      <w:proofErr w:type="spellEnd"/>
+      <w:r>
+        <w:rPr>
+          <w:b/>
+          <w:lang w:val="en-GB"/>
+        </w:rPr>
+        <w:t xml:space="preserve"> </w:t>
+      </w:r>
+      <w:proofErr w:type="spellStart"/>
+      <w:r>
+        <w:rPr>
+          <w:b/>
+          <w:lang w:val="en-GB"/>
+        </w:rPr>
+        <w:t>описание</w:t>
+      </w:r>
+      <w:proofErr w:type="spellEnd"/>
     </w:p>
     <w:p>
       <w:pPr>
@@ -1564,8 +2096,7 @@
         </w:rPr>
         <w:t xml:space="preserve"> </w:t>
       </w:r>
-      <w:bookmarkStart w:id="0" w:name="_GoBack"/>
-      <w:bookmarkEnd w:id="0"/>
+      <w:proofErr w:type="spellStart"/>
       <w:r>
         <w:rPr>
           <w:b/>
@@ -1573,21 +2104,31 @@
         </w:rPr>
         <w:t>Въвежда</w:t>
       </w:r>
-    </w:p>
-    <w:p>
-      <w:pPr>
-        <w:spacing w:after="0" w:line="240" w:lineRule="auto"/>
-        <w:rPr>
-          <w:b/>
-          <w:lang w:val="en-GB"/>
-        </w:rPr>
-      </w:pPr>
-      <w:r>
-        <w:rPr>
-          <w:i/>
-          <w:lang w:val="en-GB"/>
-        </w:rPr>
-        <w:t>Описание:</w:t>
+      <w:proofErr w:type="spellEnd"/>
+    </w:p>
+    <w:p>
+      <w:pPr>
+        <w:spacing w:after="0" w:line="240" w:lineRule="auto"/>
+        <w:rPr>
+          <w:b/>
+          <w:lang w:val="en-GB"/>
+        </w:rPr>
+      </w:pPr>
+      <w:proofErr w:type="spellStart"/>
+      <w:r>
+        <w:rPr>
+          <w:i/>
+          <w:lang w:val="en-GB"/>
+        </w:rPr>
+        <w:t>Описание</w:t>
+      </w:r>
+      <w:proofErr w:type="spellEnd"/>
+      <w:r>
+        <w:rPr>
+          <w:i/>
+          <w:lang w:val="en-GB"/>
+        </w:rPr>
+        <w:t>:</w:t>
       </w:r>
       <w:r>
         <w:rPr>
@@ -1596,41 +2137,94 @@
         </w:rPr>
         <w:t xml:space="preserve"> </w:t>
       </w:r>
-      <w:r>
-        <w:rPr>
-          <w:b/>
-          <w:lang w:val="en-GB"/>
-        </w:rPr>
-        <w:t>Работникът въвежда</w:t>
-      </w:r>
-      <w:r>
-        <w:rPr>
-          <w:b/>
-          <w:lang w:val="en-GB"/>
-        </w:rPr>
-        <w:t xml:space="preserve"> име/идентификатор</w:t>
-      </w:r>
-    </w:p>
-    <w:p>
-      <w:pPr>
-        <w:spacing w:after="0" w:line="240" w:lineRule="auto"/>
-        <w:rPr>
-          <w:lang w:val="en-GB"/>
-        </w:rPr>
-      </w:pPr>
-      <w:r>
-        <w:rPr>
-          <w:i/>
-          <w:lang w:val="en-GB"/>
-        </w:rPr>
-        <w:t>Актьори:</w:t>
-      </w:r>
-      <w:r>
-        <w:rPr>
+      <w:proofErr w:type="spellStart"/>
+      <w:r>
+        <w:rPr>
+          <w:b/>
+          <w:lang w:val="en-GB"/>
+        </w:rPr>
+        <w:t>Работникът</w:t>
+      </w:r>
+      <w:proofErr w:type="spellEnd"/>
+      <w:r>
+        <w:rPr>
+          <w:b/>
           <w:lang w:val="en-GB"/>
         </w:rPr>
         <w:t xml:space="preserve"> </w:t>
       </w:r>
+      <w:proofErr w:type="spellStart"/>
+      <w:r>
+        <w:rPr>
+          <w:b/>
+          <w:lang w:val="en-GB"/>
+        </w:rPr>
+        <w:t>въвежда</w:t>
+      </w:r>
+      <w:proofErr w:type="spellEnd"/>
+      <w:r>
+        <w:rPr>
+          <w:b/>
+          <w:lang w:val="en-GB"/>
+        </w:rPr>
+        <w:t xml:space="preserve"> </w:t>
+      </w:r>
+      <w:proofErr w:type="spellStart"/>
+      <w:r>
+        <w:rPr>
+          <w:b/>
+          <w:lang w:val="en-GB"/>
+        </w:rPr>
+        <w:t>име</w:t>
+      </w:r>
+      <w:proofErr w:type="spellEnd"/>
+      <w:r>
+        <w:rPr>
+          <w:b/>
+          <w:lang w:val="en-GB"/>
+        </w:rPr>
+        <w:t>/</w:t>
+      </w:r>
+      <w:proofErr w:type="spellStart"/>
+      <w:r>
+        <w:rPr>
+          <w:b/>
+          <w:lang w:val="en-GB"/>
+        </w:rPr>
+        <w:t>идентификатор</w:t>
+      </w:r>
+      <w:proofErr w:type="spellEnd"/>
+    </w:p>
+    <w:p>
+      <w:pPr>
+        <w:spacing w:after="0" w:line="240" w:lineRule="auto"/>
+        <w:rPr>
+          <w:lang w:val="en-GB"/>
+        </w:rPr>
+      </w:pPr>
+      <w:proofErr w:type="spellStart"/>
+      <w:r>
+        <w:rPr>
+          <w:i/>
+          <w:lang w:val="en-GB"/>
+        </w:rPr>
+        <w:t>Актьори</w:t>
+      </w:r>
+      <w:proofErr w:type="spellEnd"/>
+      <w:r>
+        <w:rPr>
+          <w:i/>
+          <w:lang w:val="en-GB"/>
+        </w:rPr>
+        <w:t>:</w:t>
+      </w:r>
+      <w:r>
+        <w:rPr>
+          <w:lang w:val="en-GB"/>
+        </w:rPr>
+        <w:t xml:space="preserve"> </w:t>
+      </w:r>
+      <w:proofErr w:type="spellStart"/>
       <w:r>
         <w:rPr>
           <w:b/>
@@ -1638,6 +2232,7 @@
         </w:rPr>
         <w:t>Работникът</w:t>
       </w:r>
+      <w:proofErr w:type="spellEnd"/>
     </w:p>
     <w:p>
       <w:pPr>
@@ -2659,6 +3254,119 @@
     </w:lvl>
   </w:abstractNum>
   <w:abstractNum w:abstractNumId="9" w15:restartNumberingAfterBreak="0">
+    <w:nsid w:val="5A250D45"/>
+    <w:multiLevelType w:val="multilevel"/>
+    <w:tmpl w:val="A64A18BC"/>
+    <w:lvl w:ilvl="0">
+      <w:start w:val="2"/>
+      <w:numFmt w:val="decimal"/>
+      <w:lvlText w:val="%1"/>
+      <w:lvlJc w:val="left"/>
+      <w:pPr>
+        <w:ind w:left="360" w:hanging="360"/>
+      </w:pPr>
+      <w:rPr>
+        <w:rFonts w:hint="default"/>
+      </w:rPr>
+    </w:lvl>
+    <w:lvl w:ilvl="1">
+      <w:start w:val="1"/>
+      <w:numFmt w:val="decimal"/>
+      <w:lvlText w:val="%1.%2"/>
+      <w:lvlJc w:val="left"/>
+      <w:pPr>
+        <w:ind w:left="360" w:hanging="360"/>
+      </w:pPr>
+      <w:rPr>
+        <w:rFonts w:hint="default"/>
+      </w:rPr>
+    </w:lvl>
+    <w:lvl w:ilvl="2">
+      <w:start w:val="1"/>
+      <w:numFmt w:val="decimal"/>
+      <w:lvlText w:val="%1.%2.%3"/>
+      <w:lvlJc w:val="left"/>
+      <w:pPr>
+        <w:ind w:left="720" w:hanging="720"/>
+      </w:pPr>
+      <w:rPr>
+        <w:rFonts w:hint="default"/>
+      </w:rPr>
+    </w:lvl>
+    <w:lvl w:ilvl="3">
+      <w:start w:val="1"/>
+      <w:numFmt w:val="decimal"/>
+      <w:lvlText w:val="%1.%2.%3.%4"/>
+      <w:lvlJc w:val="left"/>
+      <w:pPr>
+        <w:ind w:left="720" w:hanging="720"/>
+      </w:pPr>
+      <w:rPr>
+        <w:rFonts w:hint="default"/>
+      </w:rPr>
+    </w:lvl>
+    <w:lvl w:ilvl="4">
+      <w:start w:val="1"/>
+      <w:numFmt w:val="decimal"/>
+      <w:lvlText w:val="%1.%2.%3.%4.%5"/>
+      <w:lvlJc w:val="left"/>
+      <w:pPr>
+        <w:ind w:left="1080" w:hanging="1080"/>
+      </w:pPr>
+      <w:rPr>
+        <w:rFonts w:hint="default"/>
+      </w:rPr>
+    </w:lvl>
+    <w:lvl w:ilvl="5">
+      <w:start w:val="1"/>
+      <w:numFmt w:val="decimal"/>
+      <w:lvlText w:val="%1.%2.%3.%4.%5.%6"/>
+      <w:lvlJc w:val="left"/>
+      <w:pPr>
+        <w:ind w:left="1080" w:hanging="1080"/>
+      </w:pPr>
+      <w:rPr>
+        <w:rFonts w:hint="default"/>
+      </w:rPr>
+    </w:lvl>
+    <w:lvl w:ilvl="6">
+      <w:start w:val="1"/>
+      <w:numFmt w:val="decimal"/>
+      <w:lvlText w:val="%1.%2.%3.%4.%5.%6.%7"/>
+      <w:lvlJc w:val="left"/>
+      <w:pPr>
+        <w:ind w:left="1440" w:hanging="1440"/>
+      </w:pPr>
+      <w:rPr>
+        <w:rFonts w:hint="default"/>
+      </w:rPr>
+    </w:lvl>
+    <w:lvl w:ilvl="7">
+      <w:start w:val="1"/>
+      <w:numFmt w:val="decimal"/>
+      <w:lvlText w:val="%1.%2.%3.%4.%5.%6.%7.%8"/>
+      <w:lvlJc w:val="left"/>
+      <w:pPr>
+        <w:ind w:left="1440" w:hanging="1440"/>
+      </w:pPr>
+      <w:rPr>
+        <w:rFonts w:hint="default"/>
+      </w:rPr>
+    </w:lvl>
+    <w:lvl w:ilvl="8">
+      <w:start w:val="1"/>
+      <w:numFmt w:val="decimal"/>
+      <w:lvlText w:val="%1.%2.%3.%4.%5.%6.%7.%8.%9"/>
+      <w:lvlJc w:val="left"/>
+      <w:pPr>
+        <w:ind w:left="1440" w:hanging="1440"/>
+      </w:pPr>
+      <w:rPr>
+        <w:rFonts w:hint="default"/>
+      </w:rPr>
+    </w:lvl>
+  </w:abstractNum>
+  <w:abstractNum w:abstractNumId="10" w15:restartNumberingAfterBreak="0">
     <w:nsid w:val="62867EAB"/>
     <w:multiLevelType w:val="hybridMultilevel"/>
     <w:tmpl w:val="317E0F60"/>
@@ -2747,7 +3455,7 @@
       </w:pPr>
     </w:lvl>
   </w:abstractNum>
-  <w:abstractNum w:abstractNumId="10" w15:restartNumberingAfterBreak="0">
+  <w:abstractNum w:abstractNumId="11" w15:restartNumberingAfterBreak="0">
     <w:nsid w:val="650F4D8F"/>
     <w:multiLevelType w:val="multilevel"/>
     <w:tmpl w:val="41EA144C"/>
@@ -2860,7 +3568,7 @@
       </w:rPr>
     </w:lvl>
   </w:abstractNum>
-  <w:abstractNum w:abstractNumId="11" w15:restartNumberingAfterBreak="0">
+  <w:abstractNum w:abstractNumId="12" w15:restartNumberingAfterBreak="0">
     <w:nsid w:val="6FB94D40"/>
     <w:multiLevelType w:val="multilevel"/>
     <w:tmpl w:val="B17EB480"/>
@@ -2967,6 +3675,119 @@
       <w:lvlJc w:val="left"/>
       <w:pPr>
         <w:ind w:left="4320" w:hanging="1440"/>
+      </w:pPr>
+      <w:rPr>
+        <w:rFonts w:hint="default"/>
+      </w:rPr>
+    </w:lvl>
+  </w:abstractNum>
+  <w:abstractNum w:abstractNumId="13" w15:restartNumberingAfterBreak="0">
+    <w:nsid w:val="736B0DCB"/>
+    <w:multiLevelType w:val="multilevel"/>
+    <w:tmpl w:val="A816C304"/>
+    <w:lvl w:ilvl="0">
+      <w:start w:val="2"/>
+      <w:numFmt w:val="decimal"/>
+      <w:lvlText w:val="%1"/>
+      <w:lvlJc w:val="left"/>
+      <w:pPr>
+        <w:ind w:left="360" w:hanging="360"/>
+      </w:pPr>
+      <w:rPr>
+        <w:rFonts w:hint="default"/>
+      </w:rPr>
+    </w:lvl>
+    <w:lvl w:ilvl="1">
+      <w:start w:val="1"/>
+      <w:numFmt w:val="decimal"/>
+      <w:lvlText w:val="%1.%2"/>
+      <w:lvlJc w:val="left"/>
+      <w:pPr>
+        <w:ind w:left="1080" w:hanging="360"/>
+      </w:pPr>
+      <w:rPr>
+        <w:rFonts w:hint="default"/>
+      </w:rPr>
+    </w:lvl>
+    <w:lvl w:ilvl="2">
+      <w:start w:val="1"/>
+      <w:numFmt w:val="decimal"/>
+      <w:lvlText w:val="%1.%2.%3"/>
+      <w:lvlJc w:val="left"/>
+      <w:pPr>
+        <w:ind w:left="2160" w:hanging="720"/>
+      </w:pPr>
+      <w:rPr>
+        <w:rFonts w:hint="default"/>
+      </w:rPr>
+    </w:lvl>
+    <w:lvl w:ilvl="3">
+      <w:start w:val="1"/>
+      <w:numFmt w:val="decimal"/>
+      <w:lvlText w:val="%1.%2.%3.%4"/>
+      <w:lvlJc w:val="left"/>
+      <w:pPr>
+        <w:ind w:left="2880" w:hanging="720"/>
+      </w:pPr>
+      <w:rPr>
+        <w:rFonts w:hint="default"/>
+      </w:rPr>
+    </w:lvl>
+    <w:lvl w:ilvl="4">
+      <w:start w:val="1"/>
+      <w:numFmt w:val="decimal"/>
+      <w:lvlText w:val="%1.%2.%3.%4.%5"/>
+      <w:lvlJc w:val="left"/>
+      <w:pPr>
+        <w:ind w:left="3960" w:hanging="1080"/>
+      </w:pPr>
+      <w:rPr>
+        <w:rFonts w:hint="default"/>
+      </w:rPr>
+    </w:lvl>
+    <w:lvl w:ilvl="5">
+      <w:start w:val="1"/>
+      <w:numFmt w:val="decimal"/>
+      <w:lvlText w:val="%1.%2.%3.%4.%5.%6"/>
+      <w:lvlJc w:val="left"/>
+      <w:pPr>
+        <w:ind w:left="4680" w:hanging="1080"/>
+      </w:pPr>
+      <w:rPr>
+        <w:rFonts w:hint="default"/>
+      </w:rPr>
+    </w:lvl>
+    <w:lvl w:ilvl="6">
+      <w:start w:val="1"/>
+      <w:numFmt w:val="decimal"/>
+      <w:lvlText w:val="%1.%2.%3.%4.%5.%6.%7"/>
+      <w:lvlJc w:val="left"/>
+      <w:pPr>
+        <w:ind w:left="5760" w:hanging="1440"/>
+      </w:pPr>
+      <w:rPr>
+        <w:rFonts w:hint="default"/>
+      </w:rPr>
+    </w:lvl>
+    <w:lvl w:ilvl="7">
+      <w:start w:val="1"/>
+      <w:numFmt w:val="decimal"/>
+      <w:lvlText w:val="%1.%2.%3.%4.%5.%6.%7.%8"/>
+      <w:lvlJc w:val="left"/>
+      <w:pPr>
+        <w:ind w:left="6480" w:hanging="1440"/>
+      </w:pPr>
+      <w:rPr>
+        <w:rFonts w:hint="default"/>
+      </w:rPr>
+    </w:lvl>
+    <w:lvl w:ilvl="8">
+      <w:start w:val="1"/>
+      <w:numFmt w:val="decimal"/>
+      <w:lvlText w:val="%1.%2.%3.%4.%5.%6.%7.%8.%9"/>
+      <w:lvlJc w:val="left"/>
+      <w:pPr>
+        <w:ind w:left="7200" w:hanging="1440"/>
       </w:pPr>
       <w:rPr>
         <w:rFonts w:hint="default"/>
@@ -2986,7 +3807,7 @@
     <w:abstractNumId w:val="2"/>
   </w:num>
   <w:num w:numId="5">
-    <w:abstractNumId w:val="11"/>
+    <w:abstractNumId w:val="12"/>
   </w:num>
   <w:num w:numId="6">
     <w:abstractNumId w:val="1"/>
@@ -2995,7 +3816,7 @@
     <w:abstractNumId w:val="6"/>
   </w:num>
   <w:num w:numId="8">
-    <w:abstractNumId w:val="9"/>
+    <w:abstractNumId w:val="10"/>
   </w:num>
   <w:num w:numId="9">
     <w:abstractNumId w:val="4"/>
@@ -3007,7 +3828,13 @@
     <w:abstractNumId w:val="3"/>
   </w:num>
   <w:num w:numId="12">
-    <w:abstractNumId w:val="10"/>
+    <w:abstractNumId w:val="11"/>
+  </w:num>
+  <w:num w:numId="13">
+    <w:abstractNumId w:val="13"/>
+  </w:num>
+  <w:num w:numId="14">
+    <w:abstractNumId w:val="9"/>
   </w:num>
 </w:numbering>
 </file>

</xml_diff>

<commit_message>
added all activity diagram
</commit_message>
<xml_diff>
--- a/project/requarments.docx
+++ b/project/requarments.docx
@@ -1231,13 +1231,8 @@
         <w:t>7</w:t>
       </w:r>
       <w:r>
-        <w:t>.</w:t>
-      </w:r>
-      <w:bookmarkStart w:id="0" w:name="_GoBack"/>
-      <w:r>
-        <w:t>Сървърния скрипт връща отговор на работникът че клиентът има активна карта</w:t>
-      </w:r>
-      <w:bookmarkEnd w:id="0"/>
+        <w:t>.Сървърния скрипт връща отговор на работникът че клиентът има активна карта</w:t>
+      </w:r>
     </w:p>
     <w:p>
       <w:pPr>
@@ -1299,6 +1294,7 @@
         <w:spacing w:after="0" w:line="240" w:lineRule="auto"/>
         <w:rPr>
           <w:b/>
+          <w:lang w:val="en-GB"/>
         </w:rPr>
       </w:pPr>
       <w:r>
@@ -1314,7 +1310,13 @@
         <w:rPr>
           <w:b/>
         </w:rPr>
-        <w:t>Работникът извлича информация от базата данни за клиент/активни клиенти</w:t>
+        <w:t>Работникът извлича информация от базата</w:t>
+      </w:r>
+      <w:r>
+        <w:rPr>
+          <w:b/>
+        </w:rPr>
+        <w:t xml:space="preserve"> данни за клиент</w:t>
       </w:r>
     </w:p>
     <w:p>
@@ -1399,9 +1401,70 @@
         </w:numPr>
         <w:spacing w:after="0" w:line="240" w:lineRule="auto"/>
       </w:pPr>
-      <w:r>
-        <w:t>Скриптът обработтва завката от клиентът</w:t>
-      </w:r>
+      <w:proofErr w:type="spellStart"/>
+      <w:r>
+        <w:rPr>
+          <w:lang w:val="en-GB"/>
+        </w:rPr>
+        <w:t>Работникът</w:t>
+      </w:r>
+      <w:proofErr w:type="spellEnd"/>
+      <w:r>
+        <w:rPr>
+          <w:lang w:val="en-GB"/>
+        </w:rPr>
+        <w:t xml:space="preserve"> </w:t>
+      </w:r>
+      <w:proofErr w:type="spellStart"/>
+      <w:r>
+        <w:rPr>
+          <w:lang w:val="en-GB"/>
+        </w:rPr>
+        <w:t>натиска</w:t>
+      </w:r>
+      <w:proofErr w:type="spellEnd"/>
+      <w:r>
+        <w:rPr>
+          <w:lang w:val="en-GB"/>
+        </w:rPr>
+        <w:t xml:space="preserve"> </w:t>
+      </w:r>
+      <w:proofErr w:type="spellStart"/>
+      <w:r>
+        <w:rPr>
+          <w:lang w:val="en-GB"/>
+        </w:rPr>
+        <w:t>бутона</w:t>
+      </w:r>
+      <w:proofErr w:type="spellEnd"/>
+      <w:r>
+        <w:rPr>
+          <w:lang w:val="en-GB"/>
+        </w:rPr>
+        <w:t xml:space="preserve"> </w:t>
+      </w:r>
+      <w:proofErr w:type="spellStart"/>
+      <w:r>
+        <w:rPr>
+          <w:lang w:val="en-GB"/>
+        </w:rPr>
+        <w:t>за</w:t>
+      </w:r>
+      <w:proofErr w:type="spellEnd"/>
+      <w:r>
+        <w:rPr>
+          <w:lang w:val="en-GB"/>
+        </w:rPr>
+        <w:t xml:space="preserve"> </w:t>
+      </w:r>
+      <w:proofErr w:type="spellStart"/>
+      <w:r>
+        <w:rPr>
+          <w:lang w:val="en-GB"/>
+        </w:rPr>
+        <w:t>търсене</w:t>
+      </w:r>
+      <w:proofErr w:type="spellEnd"/>
     </w:p>
     <w:p>
       <w:pPr>
@@ -1413,8 +1476,16 @@
         <w:spacing w:after="0" w:line="240" w:lineRule="auto"/>
       </w:pPr>
       <w:r>
-        <w:t>Скриптът изпраща завка към базата дани</w:t>
-      </w:r>
+        <w:t xml:space="preserve">Скриптът обработтва завката от </w:t>
+      </w:r>
+      <w:proofErr w:type="spellStart"/>
+      <w:r>
+        <w:rPr>
+          <w:lang w:val="en-GB"/>
+        </w:rPr>
+        <w:t>работникът</w:t>
+      </w:r>
+      <w:proofErr w:type="spellEnd"/>
     </w:p>
     <w:p>
       <w:pPr>
@@ -1426,7 +1497,7 @@
         <w:spacing w:after="0" w:line="240" w:lineRule="auto"/>
       </w:pPr>
       <w:r>
-        <w:t>Базата данни връща отговор на скриптът</w:t>
+        <w:t>Скриптът изпраща завка към базата дани</w:t>
       </w:r>
     </w:p>
     <w:p>
@@ -1439,7 +1510,7 @@
         <w:spacing w:after="0" w:line="240" w:lineRule="auto"/>
       </w:pPr>
       <w:r>
-        <w:t>Скръптът обработва данните в разбираем за работникът вид</w:t>
+        <w:t>Базата данни връща отговор на скриптът</w:t>
       </w:r>
     </w:p>
     <w:p>
@@ -1452,6 +1523,19 @@
         <w:spacing w:after="0" w:line="240" w:lineRule="auto"/>
       </w:pPr>
       <w:r>
+        <w:t>Скръптът обработва данните в разбираем за работникът вид</w:t>
+      </w:r>
+    </w:p>
+    <w:p>
+      <w:pPr>
+        <w:pStyle w:val="ListParagraph"/>
+        <w:numPr>
+          <w:ilvl w:val="0"/>
+          <w:numId w:val="10"/>
+        </w:numPr>
+        <w:spacing w:after="0" w:line="240" w:lineRule="auto"/>
+      </w:pPr>
+      <w:r>
         <w:t>Скриптът показва данните на работникът.</w:t>
       </w:r>
     </w:p>
@@ -1477,6 +1561,120 @@
     <w:p>
       <w:pPr>
         <w:spacing w:after="0" w:line="240" w:lineRule="auto"/>
+        <w:rPr>
+          <w:b/>
+          <w:lang w:val="en-GB"/>
+        </w:rPr>
+      </w:pPr>
+      <w:proofErr w:type="spellStart"/>
+      <w:r>
+        <w:rPr>
+          <w:i/>
+          <w:lang w:val="en-GB"/>
+        </w:rPr>
+        <w:t>Описание</w:t>
+      </w:r>
+      <w:proofErr w:type="gramStart"/>
+      <w:r>
+        <w:rPr>
+          <w:i/>
+          <w:lang w:val="en-GB"/>
+        </w:rPr>
+        <w:t>:</w:t>
+      </w:r>
+      <w:r>
+        <w:rPr>
+          <w:b/>
+          <w:lang w:val="en-GB"/>
+        </w:rPr>
+        <w:t>Работникът</w:t>
+      </w:r>
+      <w:proofErr w:type="spellEnd"/>
+      <w:proofErr w:type="gramEnd"/>
+      <w:r>
+        <w:rPr>
+          <w:b/>
+          <w:lang w:val="en-GB"/>
+        </w:rPr>
+        <w:t xml:space="preserve"> </w:t>
+      </w:r>
+      <w:proofErr w:type="spellStart"/>
+      <w:r>
+        <w:rPr>
+          <w:b/>
+          <w:lang w:val="en-GB"/>
+        </w:rPr>
+        <w:t>извлича</w:t>
+      </w:r>
+      <w:proofErr w:type="spellEnd"/>
+      <w:r>
+        <w:rPr>
+          <w:b/>
+          <w:lang w:val="en-GB"/>
+        </w:rPr>
+        <w:t xml:space="preserve"> </w:t>
+      </w:r>
+      <w:proofErr w:type="spellStart"/>
+      <w:r>
+        <w:rPr>
+          <w:b/>
+          <w:lang w:val="en-GB"/>
+        </w:rPr>
+        <w:t>информация</w:t>
+      </w:r>
+      <w:proofErr w:type="spellEnd"/>
+      <w:r>
+        <w:rPr>
+          <w:b/>
+          <w:lang w:val="en-GB"/>
+        </w:rPr>
+        <w:t xml:space="preserve"> </w:t>
+      </w:r>
+      <w:proofErr w:type="spellStart"/>
+      <w:r>
+        <w:rPr>
+          <w:b/>
+          <w:lang w:val="en-GB"/>
+        </w:rPr>
+        <w:t>за</w:t>
+      </w:r>
+      <w:proofErr w:type="spellEnd"/>
+      <w:r>
+        <w:rPr>
+          <w:b/>
+          <w:lang w:val="en-GB"/>
+        </w:rPr>
+        <w:t xml:space="preserve"> </w:t>
+      </w:r>
+      <w:proofErr w:type="spellStart"/>
+      <w:r>
+        <w:rPr>
+          <w:b/>
+          <w:lang w:val="en-GB"/>
+        </w:rPr>
+        <w:t>активни</w:t>
+      </w:r>
+      <w:proofErr w:type="spellEnd"/>
+      <w:r>
+        <w:rPr>
+          <w:b/>
+          <w:lang w:val="en-GB"/>
+        </w:rPr>
+        <w:t xml:space="preserve"> </w:t>
+      </w:r>
+      <w:proofErr w:type="spellStart"/>
+      <w:r>
+        <w:rPr>
+          <w:b/>
+          <w:lang w:val="en-GB"/>
+        </w:rPr>
+        <w:t>клиенти</w:t>
+      </w:r>
+      <w:proofErr w:type="spellEnd"/>
+    </w:p>
+    <w:p>
+      <w:pPr>
+        <w:spacing w:after="0" w:line="240" w:lineRule="auto"/>
         <w:ind w:firstLine="720"/>
       </w:pPr>
       <w:proofErr w:type="gramStart"/>
@@ -1484,7 +1682,13 @@
         <w:rPr>
           <w:lang w:val="en-GB"/>
         </w:rPr>
-        <w:t xml:space="preserve">1.1  </w:t>
+        <w:t>2</w:t>
+      </w:r>
+      <w:r>
+        <w:rPr>
+          <w:lang w:val="en-GB"/>
+        </w:rPr>
+        <w:t xml:space="preserve">.1  </w:t>
       </w:r>
       <w:r>
         <w:t>Работникът</w:t>
@@ -1497,27 +1701,299 @@
     <w:p>
       <w:pPr>
         <w:spacing w:after="0" w:line="240" w:lineRule="auto"/>
+        <w:rPr>
+          <w:b/>
+          <w:lang w:val="en-GB"/>
+        </w:rPr>
+      </w:pPr>
+      <w:proofErr w:type="spellStart"/>
+      <w:r>
+        <w:rPr>
+          <w:i/>
+          <w:lang w:val="en-GB"/>
+        </w:rPr>
+        <w:t>Описание</w:t>
+      </w:r>
+      <w:proofErr w:type="gramStart"/>
+      <w:r>
+        <w:rPr>
+          <w:i/>
+          <w:lang w:val="en-GB"/>
+        </w:rPr>
+        <w:t>:</w:t>
+      </w:r>
+      <w:r>
+        <w:rPr>
+          <w:b/>
+          <w:lang w:val="en-GB"/>
+        </w:rPr>
+        <w:t>Работникът</w:t>
+      </w:r>
+      <w:proofErr w:type="spellEnd"/>
+      <w:proofErr w:type="gramEnd"/>
+      <w:r>
+        <w:rPr>
+          <w:b/>
+          <w:lang w:val="en-GB"/>
+        </w:rPr>
+        <w:t xml:space="preserve"> </w:t>
+      </w:r>
+      <w:proofErr w:type="spellStart"/>
+      <w:r>
+        <w:rPr>
+          <w:b/>
+          <w:lang w:val="en-GB"/>
+        </w:rPr>
+        <w:t>извлича</w:t>
+      </w:r>
+      <w:proofErr w:type="spellEnd"/>
+      <w:r>
+        <w:rPr>
+          <w:b/>
+          <w:lang w:val="en-GB"/>
+        </w:rPr>
+        <w:t xml:space="preserve"> </w:t>
+      </w:r>
+      <w:proofErr w:type="spellStart"/>
+      <w:r>
+        <w:rPr>
+          <w:b/>
+          <w:lang w:val="en-GB"/>
+        </w:rPr>
+        <w:t>информация</w:t>
+      </w:r>
+      <w:proofErr w:type="spellEnd"/>
+      <w:r>
+        <w:rPr>
+          <w:b/>
+          <w:lang w:val="en-GB"/>
+        </w:rPr>
+        <w:t xml:space="preserve"> </w:t>
+      </w:r>
+      <w:proofErr w:type="spellStart"/>
+      <w:r>
+        <w:rPr>
+          <w:b/>
+          <w:lang w:val="en-GB"/>
+        </w:rPr>
+        <w:t>за</w:t>
+      </w:r>
+      <w:proofErr w:type="spellEnd"/>
+      <w:r>
+        <w:rPr>
+          <w:b/>
+          <w:lang w:val="en-GB"/>
+        </w:rPr>
+        <w:t xml:space="preserve"> </w:t>
+      </w:r>
+      <w:proofErr w:type="spellStart"/>
+      <w:r>
+        <w:rPr>
+          <w:b/>
+          <w:lang w:val="en-GB"/>
+        </w:rPr>
+        <w:t>всичи</w:t>
+      </w:r>
+      <w:proofErr w:type="spellEnd"/>
+      <w:r>
+        <w:rPr>
+          <w:b/>
+          <w:lang w:val="en-GB"/>
+        </w:rPr>
+        <w:t xml:space="preserve"> </w:t>
+      </w:r>
+      <w:proofErr w:type="spellStart"/>
+      <w:r>
+        <w:rPr>
+          <w:b/>
+          <w:lang w:val="en-GB"/>
+        </w:rPr>
+        <w:t>клиенти</w:t>
+      </w:r>
+      <w:proofErr w:type="spellEnd"/>
+    </w:p>
+    <w:p>
+      <w:pPr>
+        <w:spacing w:after="0" w:line="240" w:lineRule="auto"/>
+        <w:rPr>
+          <w:lang w:val="en-GB"/>
+        </w:rPr>
+      </w:pPr>
+      <w:r>
+        <w:rPr>
+          <w:lang w:val="en-GB"/>
+        </w:rPr>
+        <w:tab/>
+        <w:t xml:space="preserve">1.Работникът </w:t>
+      </w:r>
+      <w:proofErr w:type="spellStart"/>
+      <w:r>
+        <w:rPr>
+          <w:lang w:val="en-GB"/>
+        </w:rPr>
+        <w:t>натиска</w:t>
+      </w:r>
+      <w:proofErr w:type="spellEnd"/>
+      <w:r>
+        <w:rPr>
+          <w:lang w:val="en-GB"/>
+        </w:rPr>
+        <w:t xml:space="preserve"> </w:t>
+      </w:r>
+      <w:proofErr w:type="spellStart"/>
+      <w:r>
+        <w:rPr>
+          <w:lang w:val="en-GB"/>
+        </w:rPr>
+        <w:t>бутонът</w:t>
+      </w:r>
+      <w:proofErr w:type="spellEnd"/>
+      <w:r>
+        <w:rPr>
+          <w:lang w:val="en-GB"/>
+        </w:rPr>
+        <w:t xml:space="preserve"> </w:t>
+      </w:r>
+      <w:proofErr w:type="spellStart"/>
+      <w:r>
+        <w:rPr>
+          <w:lang w:val="en-GB"/>
+        </w:rPr>
+        <w:t>за</w:t>
+      </w:r>
+      <w:proofErr w:type="spellEnd"/>
+      <w:r>
+        <w:rPr>
+          <w:lang w:val="en-GB"/>
+        </w:rPr>
+        <w:t xml:space="preserve"> </w:t>
+      </w:r>
+      <w:proofErr w:type="spellStart"/>
+      <w:r>
+        <w:rPr>
+          <w:lang w:val="en-GB"/>
+        </w:rPr>
+        <w:t>търсене</w:t>
+      </w:r>
+      <w:proofErr w:type="spellEnd"/>
+    </w:p>
+    <w:p>
+      <w:pPr>
+        <w:spacing w:after="0" w:line="240" w:lineRule="auto"/>
+        <w:rPr>
+          <w:lang w:val="en-GB"/>
+        </w:rPr>
+      </w:pPr>
+      <w:r>
+        <w:rPr>
+          <w:lang w:val="en-GB"/>
+        </w:rPr>
+        <w:tab/>
+        <w:t xml:space="preserve">2.Скриптът </w:t>
+      </w:r>
+      <w:proofErr w:type="spellStart"/>
+      <w:r>
+        <w:rPr>
+          <w:lang w:val="en-GB"/>
+        </w:rPr>
+        <w:t>обработва</w:t>
+      </w:r>
+      <w:proofErr w:type="spellEnd"/>
+      <w:r>
+        <w:rPr>
+          <w:lang w:val="en-GB"/>
+        </w:rPr>
+        <w:t xml:space="preserve"> </w:t>
+      </w:r>
+    </w:p>
+    <w:p>
+      <w:pPr>
+        <w:spacing w:after="0" w:line="240" w:lineRule="auto"/>
         <w:ind w:firstLine="720"/>
-      </w:pPr>
-      <w:proofErr w:type="gramStart"/>
-      <w:r>
-        <w:rPr>
-          <w:lang w:val="en-GB"/>
-        </w:rPr>
-        <w:t xml:space="preserve">1.2  </w:t>
-      </w:r>
-      <w:r>
-        <w:t>Работникът</w:t>
-      </w:r>
-      <w:proofErr w:type="gramEnd"/>
-      <w:r>
-        <w:t xml:space="preserve"> натиска бутона със лупата.</w:t>
-      </w:r>
-    </w:p>
-    <w:p>
-      <w:pPr>
-        <w:spacing w:after="0" w:line="240" w:lineRule="auto"/>
-      </w:pPr>
+        <w:rPr>
+          <w:lang w:val="en-GB"/>
+        </w:rPr>
+      </w:pPr>
+      <w:r>
+        <w:rPr>
+          <w:lang w:val="en-GB"/>
+        </w:rPr>
+        <w:t xml:space="preserve">3.Скриптът </w:t>
+      </w:r>
+      <w:proofErr w:type="spellStart"/>
+      <w:r>
+        <w:rPr>
+          <w:lang w:val="en-GB"/>
+        </w:rPr>
+        <w:t>изпраза</w:t>
+      </w:r>
+      <w:proofErr w:type="spellEnd"/>
+    </w:p>
+    <w:p>
+      <w:pPr>
+        <w:spacing w:after="0" w:line="240" w:lineRule="auto"/>
+        <w:ind w:firstLine="720"/>
+        <w:rPr>
+          <w:lang w:val="en-GB"/>
+        </w:rPr>
+      </w:pPr>
+      <w:r>
+        <w:rPr>
+          <w:lang w:val="en-GB"/>
+        </w:rPr>
+        <w:t xml:space="preserve">4.Базата </w:t>
+      </w:r>
+      <w:proofErr w:type="spellStart"/>
+      <w:r>
+        <w:rPr>
+          <w:lang w:val="en-GB"/>
+        </w:rPr>
+        <w:t>връща</w:t>
+      </w:r>
+      <w:proofErr w:type="spellEnd"/>
+    </w:p>
+    <w:p>
+      <w:pPr>
+        <w:spacing w:after="0" w:line="240" w:lineRule="auto"/>
+        <w:ind w:firstLine="720"/>
+        <w:rPr>
+          <w:lang w:val="en-GB"/>
+        </w:rPr>
+      </w:pPr>
+      <w:r>
+        <w:rPr>
+          <w:lang w:val="en-GB"/>
+        </w:rPr>
+        <w:t xml:space="preserve">5.Скриптът </w:t>
+      </w:r>
+      <w:proofErr w:type="spellStart"/>
+      <w:r>
+        <w:rPr>
+          <w:lang w:val="en-GB"/>
+        </w:rPr>
+        <w:t>обработва</w:t>
+      </w:r>
+      <w:proofErr w:type="spellEnd"/>
+    </w:p>
+    <w:p>
+      <w:pPr>
+        <w:spacing w:after="0" w:line="240" w:lineRule="auto"/>
+        <w:ind w:firstLine="720"/>
+      </w:pPr>
+      <w:r>
+        <w:rPr>
+          <w:lang w:val="en-GB"/>
+        </w:rPr>
+        <w:t xml:space="preserve">6.Скриптът </w:t>
+      </w:r>
+      <w:proofErr w:type="spellStart"/>
+      <w:r>
+        <w:rPr>
+          <w:lang w:val="en-GB"/>
+        </w:rPr>
+        <w:t>показва</w:t>
+      </w:r>
+      <w:proofErr w:type="spellEnd"/>
     </w:p>
     <w:p>
       <w:pPr>
@@ -1819,63 +2295,63 @@
         <w:rPr>
           <w:lang w:val="en-GB"/>
         </w:rPr>
-        <w:t>Работникът</w:t>
-      </w:r>
-      <w:proofErr w:type="spellEnd"/>
-      <w:r>
-        <w:rPr>
-          <w:lang w:val="en-GB"/>
-        </w:rPr>
-        <w:t xml:space="preserve"> </w:t>
-      </w:r>
-      <w:proofErr w:type="spellStart"/>
-      <w:r>
-        <w:rPr>
-          <w:lang w:val="en-GB"/>
-        </w:rPr>
-        <w:t>отказва</w:t>
-      </w:r>
-      <w:proofErr w:type="spellEnd"/>
-      <w:r>
-        <w:rPr>
-          <w:lang w:val="en-GB"/>
-        </w:rPr>
-        <w:t xml:space="preserve"> </w:t>
-      </w:r>
-      <w:proofErr w:type="spellStart"/>
-      <w:r>
-        <w:rPr>
-          <w:lang w:val="en-GB"/>
-        </w:rPr>
-        <w:t>да</w:t>
-      </w:r>
-      <w:proofErr w:type="spellEnd"/>
-      <w:r>
-        <w:rPr>
-          <w:lang w:val="en-GB"/>
-        </w:rPr>
-        <w:t xml:space="preserve"> </w:t>
-      </w:r>
-      <w:proofErr w:type="spellStart"/>
-      <w:r>
-        <w:rPr>
-          <w:lang w:val="en-GB"/>
-        </w:rPr>
-        <w:t>добави</w:t>
-      </w:r>
-      <w:proofErr w:type="spellEnd"/>
-      <w:r>
-        <w:rPr>
-          <w:lang w:val="en-GB"/>
-        </w:rPr>
-        <w:t xml:space="preserve"> </w:t>
-      </w:r>
-      <w:proofErr w:type="spellStart"/>
-      <w:r>
-        <w:rPr>
-          <w:lang w:val="en-GB"/>
-        </w:rPr>
-        <w:t>клиент</w:t>
+        <w:t>Рботникът</w:t>
+      </w:r>
+      <w:proofErr w:type="spellEnd"/>
+      <w:r>
+        <w:rPr>
+          <w:lang w:val="en-GB"/>
+        </w:rPr>
+        <w:t xml:space="preserve"> </w:t>
+      </w:r>
+      <w:proofErr w:type="spellStart"/>
+      <w:r>
+        <w:rPr>
+          <w:lang w:val="en-GB"/>
+        </w:rPr>
+        <w:t>натиска</w:t>
+      </w:r>
+      <w:proofErr w:type="spellEnd"/>
+      <w:r>
+        <w:rPr>
+          <w:lang w:val="en-GB"/>
+        </w:rPr>
+        <w:t xml:space="preserve"> </w:t>
+      </w:r>
+      <w:proofErr w:type="spellStart"/>
+      <w:r>
+        <w:rPr>
+          <w:lang w:val="en-GB"/>
+        </w:rPr>
+        <w:t>бутона</w:t>
+      </w:r>
+      <w:proofErr w:type="spellEnd"/>
+      <w:r>
+        <w:rPr>
+          <w:lang w:val="en-GB"/>
+        </w:rPr>
+        <w:t xml:space="preserve"> </w:t>
+      </w:r>
+      <w:proofErr w:type="spellStart"/>
+      <w:r>
+        <w:rPr>
+          <w:lang w:val="en-GB"/>
+        </w:rPr>
+        <w:t>за</w:t>
+      </w:r>
+      <w:proofErr w:type="spellEnd"/>
+      <w:r>
+        <w:rPr>
+          <w:lang w:val="en-GB"/>
+        </w:rPr>
+        <w:t xml:space="preserve"> </w:t>
+      </w:r>
+      <w:proofErr w:type="spellStart"/>
+      <w:r>
+        <w:rPr>
+          <w:lang w:val="en-GB"/>
+        </w:rPr>
+        <w:t>отказване</w:t>
       </w:r>
       <w:proofErr w:type="spellEnd"/>
     </w:p>
@@ -1965,7 +2441,7 @@
         <w:rPr>
           <w:lang w:val="en-GB"/>
         </w:rPr>
-        <w:t xml:space="preserve">2.1 </w:t>
+        <w:t xml:space="preserve">1.2 </w:t>
       </w:r>
       <w:proofErr w:type="spellStart"/>
       <w:r>
@@ -1986,59 +2462,31 @@
         <w:rPr>
           <w:lang w:val="en-GB"/>
         </w:rPr>
-        <w:t>отказва</w:t>
-      </w:r>
-      <w:proofErr w:type="spellEnd"/>
-      <w:r>
-        <w:rPr>
-          <w:lang w:val="en-GB"/>
-        </w:rPr>
-        <w:t xml:space="preserve"> </w:t>
-      </w:r>
-      <w:proofErr w:type="spellStart"/>
-      <w:r>
-        <w:rPr>
-          <w:lang w:val="en-GB"/>
-        </w:rPr>
-        <w:t>да</w:t>
-      </w:r>
-      <w:proofErr w:type="spellEnd"/>
-      <w:r>
-        <w:rPr>
-          <w:lang w:val="en-GB"/>
-        </w:rPr>
-        <w:t xml:space="preserve"> </w:t>
-      </w:r>
-      <w:proofErr w:type="spellStart"/>
-      <w:r>
-        <w:rPr>
-          <w:lang w:val="en-GB"/>
-        </w:rPr>
-        <w:t>добави</w:t>
-      </w:r>
-      <w:proofErr w:type="spellEnd"/>
-      <w:r>
-        <w:rPr>
-          <w:lang w:val="en-GB"/>
-        </w:rPr>
-        <w:t xml:space="preserve"> </w:t>
-      </w:r>
-      <w:proofErr w:type="spellStart"/>
-      <w:r>
-        <w:rPr>
-          <w:lang w:val="en-GB"/>
-        </w:rPr>
-        <w:t>клиент</w:t>
-      </w:r>
-      <w:proofErr w:type="spellEnd"/>
-    </w:p>
-    <w:p>
-      <w:pPr>
-        <w:spacing w:after="0" w:line="240" w:lineRule="auto"/>
-        <w:rPr>
-          <w:lang w:val="en-GB"/>
-        </w:rPr>
-      </w:pPr>
+        <w:t>не</w:t>
+      </w:r>
+      <w:proofErr w:type="spellEnd"/>
+      <w:r>
+        <w:rPr>
+          <w:lang w:val="en-GB"/>
+        </w:rPr>
+        <w:t xml:space="preserve"> </w:t>
+      </w:r>
+      <w:proofErr w:type="spellStart"/>
+      <w:r>
+        <w:rPr>
+          <w:lang w:val="en-GB"/>
+        </w:rPr>
+        <w:t>въвежда</w:t>
+      </w:r>
+      <w:proofErr w:type="spellEnd"/>
+      <w:r>
+        <w:rPr>
+          <w:lang w:val="en-GB"/>
+        </w:rPr>
+        <w:t xml:space="preserve"> нищо</w:t>
+      </w:r>
+      <w:bookmarkStart w:id="0" w:name="_GoBack"/>
+      <w:bookmarkEnd w:id="0"/>
     </w:p>
     <w:p>
       <w:pPr>

</xml_diff>